<commit_message>
init solution for assignment1
</commit_message>
<xml_diff>
--- a/Solution for assignment1 of CS224n.docx
+++ b/Solution for assignment1 of CS224n.docx
@@ -5,9 +5,6 @@
     <w:p>
       <w:pPr>
         <w:jc w:val="center"/>
-        <w:rPr>
-          <w:rFonts w:hint="eastAsia"/>
-        </w:rPr>
       </w:pPr>
       <w:r>
         <w:rPr>
@@ -18,8 +15,695 @@
       <w:r>
         <w:t>olution for assignment1 of CS224n</w:t>
       </w:r>
-      <w:bookmarkStart w:id="0" w:name="_GoBack"/>
-      <w:bookmarkEnd w:id="0"/>
+    </w:p>
+    <w:p>
+      <w:pPr>
+        <w:jc w:val="left"/>
+      </w:pPr>
+      <w:r>
+        <w:rPr>
+          <w:rFonts w:hint="eastAsia"/>
+        </w:rPr>
+        <w:t>1</w:t>
+      </w:r>
+    </w:p>
+    <w:p>
+      <w:pPr>
+        <w:jc w:val="left"/>
+        <w:rPr>
+          <w:rFonts w:hint="eastAsia"/>
+        </w:rPr>
+      </w:pPr>
+      <w:r>
+        <w:rPr>
+          <w:rFonts w:hint="eastAsia"/>
+        </w:rPr>
+        <w:t>(</w:t>
+      </w:r>
+      <w:r>
+        <w:t>a)</w:t>
+      </w:r>
+    </w:p>
+    <w:p>
+      <w:pPr>
+        <w:jc w:val="center"/>
+        <w:rPr>
+          <w:rFonts w:hint="eastAsia"/>
+          <w:i/>
+        </w:rPr>
+      </w:pPr>
+      <m:oMathPara>
+        <m:oMath>
+          <m:r>
+            <m:rPr>
+              <m:sty m:val="p"/>
+            </m:rPr>
+            <w:rPr>
+              <w:rFonts w:ascii="Cambria Math" w:hAnsi="Cambria Math"/>
+            </w:rPr>
+            <m:t>for i=1 to n,</m:t>
+          </m:r>
+          <m:r>
+            <m:rPr>
+              <m:sty m:val="p"/>
+            </m:rPr>
+            <w:rPr>
+              <w:rFonts w:ascii="Cambria Math" w:hAnsi="Cambria Math"/>
+            </w:rPr>
+            <w:br/>
+          </m:r>
+        </m:oMath>
+        <m:oMath>
+          <m:r>
+            <m:rPr>
+              <m:sty m:val="p"/>
+            </m:rPr>
+            <w:rPr>
+              <w:rFonts w:ascii="Cambria Math" w:hAnsi="Cambria Math"/>
+            </w:rPr>
+            <m:t>so</m:t>
+          </m:r>
+          <w:bookmarkStart w:id="0" w:name="_GoBack"/>
+          <w:bookmarkEnd w:id="0"/>
+          <m:r>
+            <m:rPr>
+              <m:sty m:val="p"/>
+            </m:rPr>
+            <w:rPr>
+              <w:rFonts w:ascii="Cambria Math" w:hAnsi="Cambria Math"/>
+            </w:rPr>
+            <m:t>ftmax</m:t>
+          </m:r>
+          <m:sSub>
+            <m:sSubPr>
+              <m:ctrlPr>
+                <w:rPr>
+                  <w:rFonts w:ascii="Cambria Math" w:hAnsi="Cambria Math"/>
+                </w:rPr>
+              </m:ctrlPr>
+            </m:sSubPr>
+            <m:e>
+              <m:d>
+                <m:dPr>
+                  <m:ctrlPr>
+                    <w:rPr>
+                      <w:rFonts w:ascii="Cambria Math" w:hAnsi="Cambria Math"/>
+                    </w:rPr>
+                  </m:ctrlPr>
+                </m:dPr>
+                <m:e>
+                  <m:r>
+                    <m:rPr>
+                      <m:sty m:val="p"/>
+                    </m:rPr>
+                    <w:rPr>
+                      <w:rFonts w:ascii="Cambria Math" w:hAnsi="Cambria Math"/>
+                    </w:rPr>
+                    <m:t>x+c</m:t>
+                  </m:r>
+                </m:e>
+              </m:d>
+            </m:e>
+            <m:sub>
+              <m:r>
+                <m:rPr>
+                  <m:sty m:val="p"/>
+                </m:rPr>
+                <w:rPr>
+                  <w:rFonts w:ascii="Cambria Math" w:hAnsi="Cambria Math"/>
+                </w:rPr>
+                <m:t>i</m:t>
+              </m:r>
+            </m:sub>
+          </m:sSub>
+          <m:r>
+            <w:rPr>
+              <w:rFonts w:ascii="Cambria Math" w:hAnsi="Cambria Math"/>
+            </w:rPr>
+            <m:t>=</m:t>
+          </m:r>
+          <m:f>
+            <m:fPr>
+              <m:ctrlPr>
+                <w:rPr>
+                  <w:rFonts w:ascii="Cambria Math" w:hAnsi="Cambria Math"/>
+                  <w:i/>
+                </w:rPr>
+              </m:ctrlPr>
+            </m:fPr>
+            <m:num>
+              <m:sSup>
+                <m:sSupPr>
+                  <m:ctrlPr>
+                    <w:rPr>
+                      <w:rFonts w:ascii="Cambria Math" w:hAnsi="Cambria Math"/>
+                      <w:i/>
+                    </w:rPr>
+                  </m:ctrlPr>
+                </m:sSupPr>
+                <m:e>
+                  <m:r>
+                    <w:rPr>
+                      <w:rFonts w:ascii="Cambria Math" w:hAnsi="Cambria Math"/>
+                    </w:rPr>
+                    <m:t>e</m:t>
+                  </m:r>
+                </m:e>
+                <m:sup>
+                  <m:sSub>
+                    <m:sSubPr>
+                      <m:ctrlPr>
+                        <w:rPr>
+                          <w:rFonts w:ascii="Cambria Math" w:hAnsi="Cambria Math"/>
+                          <w:i/>
+                        </w:rPr>
+                      </m:ctrlPr>
+                    </m:sSubPr>
+                    <m:e>
+                      <m:r>
+                        <w:rPr>
+                          <w:rFonts w:ascii="Cambria Math" w:hAnsi="Cambria Math"/>
+                        </w:rPr>
+                        <m:t>x</m:t>
+                      </m:r>
+                    </m:e>
+                    <m:sub>
+                      <m:r>
+                        <w:rPr>
+                          <w:rFonts w:ascii="Cambria Math" w:hAnsi="Cambria Math"/>
+                        </w:rPr>
+                        <m:t>i</m:t>
+                      </m:r>
+                    </m:sub>
+                  </m:sSub>
+                  <m:r>
+                    <w:rPr>
+                      <w:rFonts w:ascii="Cambria Math" w:hAnsi="Cambria Math"/>
+                    </w:rPr>
+                    <m:t>+c</m:t>
+                  </m:r>
+                </m:sup>
+              </m:sSup>
+            </m:num>
+            <m:den>
+              <m:sSub>
+                <m:sSubPr>
+                  <m:ctrlPr>
+                    <w:rPr>
+                      <w:rFonts w:ascii="Cambria Math" w:hAnsi="Cambria Math"/>
+                      <w:i/>
+                    </w:rPr>
+                  </m:ctrlPr>
+                </m:sSubPr>
+                <m:e>
+                  <m:r>
+                    <m:rPr>
+                      <m:sty m:val="p"/>
+                    </m:rPr>
+                    <w:rPr>
+                      <w:rFonts w:ascii="Cambria Math" w:hAnsi="Cambria Math"/>
+                    </w:rPr>
+                    <m:t>Σ</m:t>
+                  </m:r>
+                </m:e>
+                <m:sub>
+                  <m:r>
+                    <w:rPr>
+                      <w:rFonts w:ascii="Cambria Math" w:hAnsi="Cambria Math"/>
+                    </w:rPr>
+                    <m:t>j</m:t>
+                  </m:r>
+                </m:sub>
+              </m:sSub>
+              <m:sSup>
+                <m:sSupPr>
+                  <m:ctrlPr>
+                    <w:rPr>
+                      <w:rFonts w:ascii="Cambria Math" w:hAnsi="Cambria Math"/>
+                      <w:i/>
+                    </w:rPr>
+                  </m:ctrlPr>
+                </m:sSupPr>
+                <m:e>
+                  <m:r>
+                    <w:rPr>
+                      <w:rFonts w:ascii="Cambria Math" w:hAnsi="Cambria Math"/>
+                    </w:rPr>
+                    <m:t>e</m:t>
+                  </m:r>
+                </m:e>
+                <m:sup>
+                  <m:sSub>
+                    <m:sSubPr>
+                      <m:ctrlPr>
+                        <w:rPr>
+                          <w:rFonts w:ascii="Cambria Math" w:hAnsi="Cambria Math"/>
+                          <w:i/>
+                        </w:rPr>
+                      </m:ctrlPr>
+                    </m:sSubPr>
+                    <m:e>
+                      <m:r>
+                        <w:rPr>
+                          <w:rFonts w:ascii="Cambria Math" w:hAnsi="Cambria Math"/>
+                        </w:rPr>
+                        <m:t>x</m:t>
+                      </m:r>
+                    </m:e>
+                    <m:sub>
+                      <m:r>
+                        <w:rPr>
+                          <w:rFonts w:ascii="Cambria Math" w:hAnsi="Cambria Math"/>
+                        </w:rPr>
+                        <m:t>i</m:t>
+                      </m:r>
+                    </m:sub>
+                  </m:sSub>
+                  <m:r>
+                    <w:rPr>
+                      <w:rFonts w:ascii="Cambria Math" w:hAnsi="Cambria Math"/>
+                    </w:rPr>
+                    <m:t>+c</m:t>
+                  </m:r>
+                </m:sup>
+              </m:sSup>
+            </m:den>
+          </m:f>
+          <m:r>
+            <m:rPr>
+              <m:sty m:val="p"/>
+            </m:rPr>
+            <w:rPr>
+              <w:rFonts w:ascii="Cambria Math" w:hAnsi="Cambria Math"/>
+            </w:rPr>
+            <m:t>=</m:t>
+          </m:r>
+          <m:f>
+            <m:fPr>
+              <m:ctrlPr>
+                <w:rPr>
+                  <w:rFonts w:ascii="Cambria Math" w:hAnsi="Cambria Math"/>
+                  <w:i/>
+                </w:rPr>
+              </m:ctrlPr>
+            </m:fPr>
+            <m:num>
+              <m:sSup>
+                <m:sSupPr>
+                  <m:ctrlPr>
+                    <w:rPr>
+                      <w:rFonts w:ascii="Cambria Math" w:hAnsi="Cambria Math"/>
+                    </w:rPr>
+                  </m:ctrlPr>
+                </m:sSupPr>
+                <m:e>
+                  <m:r>
+                    <m:rPr>
+                      <m:sty m:val="p"/>
+                    </m:rPr>
+                    <w:rPr>
+                      <w:rFonts w:ascii="Cambria Math" w:hAnsi="Cambria Math"/>
+                    </w:rPr>
+                    <m:t>e</m:t>
+                  </m:r>
+                </m:e>
+                <m:sup>
+                  <m:sSub>
+                    <m:sSubPr>
+                      <m:ctrlPr>
+                        <w:rPr>
+                          <w:rFonts w:ascii="Cambria Math" w:hAnsi="Cambria Math"/>
+                        </w:rPr>
+                      </m:ctrlPr>
+                    </m:sSubPr>
+                    <m:e>
+                      <m:r>
+                        <m:rPr>
+                          <m:sty m:val="p"/>
+                        </m:rPr>
+                        <w:rPr>
+                          <w:rFonts w:ascii="Cambria Math" w:hAnsi="Cambria Math"/>
+                        </w:rPr>
+                        <m:t>x</m:t>
+                      </m:r>
+                    </m:e>
+                    <m:sub>
+                      <m:r>
+                        <m:rPr>
+                          <m:sty m:val="p"/>
+                        </m:rPr>
+                        <w:rPr>
+                          <w:rFonts w:ascii="Cambria Math" w:hAnsi="Cambria Math"/>
+                        </w:rPr>
+                        <m:t>i</m:t>
+                      </m:r>
+                    </m:sub>
+                  </m:sSub>
+                </m:sup>
+              </m:sSup>
+              <m:r>
+                <w:rPr>
+                  <w:rFonts w:ascii="Cambria Math" w:hAnsi="Cambria Math"/>
+                </w:rPr>
+                <m:t>×</m:t>
+              </m:r>
+              <m:sSup>
+                <m:sSupPr>
+                  <m:ctrlPr>
+                    <w:rPr>
+                      <w:rFonts w:ascii="Cambria Math" w:hAnsi="Cambria Math"/>
+                      <w:i/>
+                    </w:rPr>
+                  </m:ctrlPr>
+                </m:sSupPr>
+                <m:e>
+                  <m:r>
+                    <w:rPr>
+                      <w:rFonts w:ascii="Cambria Math" w:hAnsi="Cambria Math"/>
+                    </w:rPr>
+                    <m:t>e</m:t>
+                  </m:r>
+                </m:e>
+                <m:sup>
+                  <m:r>
+                    <w:rPr>
+                      <w:rFonts w:ascii="Cambria Math" w:hAnsi="Cambria Math"/>
+                    </w:rPr>
+                    <m:t>c</m:t>
+                  </m:r>
+                </m:sup>
+              </m:sSup>
+            </m:num>
+            <m:den>
+              <m:sSup>
+                <m:sSupPr>
+                  <m:ctrlPr>
+                    <w:rPr>
+                      <w:rFonts w:ascii="Cambria Math" w:hAnsi="Cambria Math"/>
+                      <w:i/>
+                    </w:rPr>
+                  </m:ctrlPr>
+                </m:sSupPr>
+                <m:e>
+                  <m:r>
+                    <w:rPr>
+                      <w:rFonts w:ascii="Cambria Math" w:hAnsi="Cambria Math"/>
+                    </w:rPr>
+                    <m:t>e</m:t>
+                  </m:r>
+                </m:e>
+                <m:sup>
+                  <m:r>
+                    <w:rPr>
+                      <w:rFonts w:ascii="Cambria Math" w:hAnsi="Cambria Math"/>
+                    </w:rPr>
+                    <m:t>c</m:t>
+                  </m:r>
+                </m:sup>
+              </m:sSup>
+              <m:r>
+                <w:rPr>
+                  <w:rFonts w:ascii="Cambria Math" w:hAnsi="Cambria Math"/>
+                </w:rPr>
+                <m:t>×</m:t>
+              </m:r>
+              <m:sSub>
+                <m:sSubPr>
+                  <m:ctrlPr>
+                    <w:rPr>
+                      <w:rFonts w:ascii="Cambria Math" w:hAnsi="Cambria Math"/>
+                      <w:i/>
+                    </w:rPr>
+                  </m:ctrlPr>
+                </m:sSubPr>
+                <m:e>
+                  <m:r>
+                    <m:rPr>
+                      <m:sty m:val="p"/>
+                    </m:rPr>
+                    <w:rPr>
+                      <w:rFonts w:ascii="Cambria Math" w:hAnsi="Cambria Math"/>
+                    </w:rPr>
+                    <m:t>Σ</m:t>
+                  </m:r>
+                </m:e>
+                <m:sub>
+                  <m:r>
+                    <w:rPr>
+                      <w:rFonts w:ascii="Cambria Math" w:hAnsi="Cambria Math"/>
+                    </w:rPr>
+                    <m:t>j</m:t>
+                  </m:r>
+                </m:sub>
+              </m:sSub>
+              <m:sSup>
+                <m:sSupPr>
+                  <m:ctrlPr>
+                    <w:rPr>
+                      <w:rFonts w:ascii="Cambria Math" w:hAnsi="Cambria Math"/>
+                      <w:i/>
+                    </w:rPr>
+                  </m:ctrlPr>
+                </m:sSupPr>
+                <m:e>
+                  <m:r>
+                    <w:rPr>
+                      <w:rFonts w:ascii="Cambria Math" w:hAnsi="Cambria Math"/>
+                    </w:rPr>
+                    <m:t>e</m:t>
+                  </m:r>
+                </m:e>
+                <m:sup>
+                  <m:sSub>
+                    <m:sSubPr>
+                      <m:ctrlPr>
+                        <w:rPr>
+                          <w:rFonts w:ascii="Cambria Math" w:hAnsi="Cambria Math"/>
+                          <w:i/>
+                        </w:rPr>
+                      </m:ctrlPr>
+                    </m:sSubPr>
+                    <m:e>
+                      <m:r>
+                        <w:rPr>
+                          <w:rFonts w:ascii="Cambria Math" w:hAnsi="Cambria Math"/>
+                        </w:rPr>
+                        <m:t>x</m:t>
+                      </m:r>
+                    </m:e>
+                    <m:sub>
+                      <m:r>
+                        <w:rPr>
+                          <w:rFonts w:ascii="Cambria Math" w:hAnsi="Cambria Math"/>
+                        </w:rPr>
+                        <m:t>j</m:t>
+                      </m:r>
+                    </m:sub>
+                  </m:sSub>
+                </m:sup>
+              </m:sSup>
+            </m:den>
+          </m:f>
+          <m:r>
+            <w:rPr>
+              <w:rFonts w:ascii="Cambria Math" w:hAnsi="Cambria Math"/>
+            </w:rPr>
+            <m:t>=</m:t>
+          </m:r>
+          <m:f>
+            <m:fPr>
+              <m:ctrlPr>
+                <w:rPr>
+                  <w:rFonts w:ascii="Cambria Math" w:hAnsi="Cambria Math"/>
+                  <w:i/>
+                </w:rPr>
+              </m:ctrlPr>
+            </m:fPr>
+            <m:num>
+              <m:sSup>
+                <m:sSupPr>
+                  <m:ctrlPr>
+                    <w:rPr>
+                      <w:rFonts w:ascii="Cambria Math" w:hAnsi="Cambria Math"/>
+                      <w:i/>
+                    </w:rPr>
+                  </m:ctrlPr>
+                </m:sSupPr>
+                <m:e>
+                  <m:r>
+                    <w:rPr>
+                      <w:rFonts w:ascii="Cambria Math" w:hAnsi="Cambria Math"/>
+                    </w:rPr>
+                    <m:t>e</m:t>
+                  </m:r>
+                </m:e>
+                <m:sup>
+                  <m:sSub>
+                    <m:sSubPr>
+                      <m:ctrlPr>
+                        <w:rPr>
+                          <w:rFonts w:ascii="Cambria Math" w:hAnsi="Cambria Math"/>
+                          <w:i/>
+                        </w:rPr>
+                      </m:ctrlPr>
+                    </m:sSubPr>
+                    <m:e>
+                      <m:r>
+                        <w:rPr>
+                          <w:rFonts w:ascii="Cambria Math" w:hAnsi="Cambria Math"/>
+                        </w:rPr>
+                        <m:t>x</m:t>
+                      </m:r>
+                    </m:e>
+                    <m:sub>
+                      <m:r>
+                        <w:rPr>
+                          <w:rFonts w:ascii="Cambria Math" w:hAnsi="Cambria Math"/>
+                        </w:rPr>
+                        <m:t>i</m:t>
+                      </m:r>
+                    </m:sub>
+                  </m:sSub>
+                </m:sup>
+              </m:sSup>
+            </m:num>
+            <m:den>
+              <m:sSub>
+                <m:sSubPr>
+                  <m:ctrlPr>
+                    <w:rPr>
+                      <w:rFonts w:ascii="Cambria Math" w:hAnsi="Cambria Math"/>
+                      <w:i/>
+                    </w:rPr>
+                  </m:ctrlPr>
+                </m:sSubPr>
+                <m:e>
+                  <m:r>
+                    <m:rPr>
+                      <m:sty m:val="p"/>
+                    </m:rPr>
+                    <w:rPr>
+                      <w:rFonts w:ascii="Cambria Math" w:hAnsi="Cambria Math"/>
+                    </w:rPr>
+                    <m:t>Σ</m:t>
+                  </m:r>
+                </m:e>
+                <m:sub>
+                  <m:r>
+                    <w:rPr>
+                      <w:rFonts w:ascii="Cambria Math" w:hAnsi="Cambria Math"/>
+                    </w:rPr>
+                    <m:t>j</m:t>
+                  </m:r>
+                </m:sub>
+              </m:sSub>
+              <m:sSup>
+                <m:sSupPr>
+                  <m:ctrlPr>
+                    <w:rPr>
+                      <w:rFonts w:ascii="Cambria Math" w:hAnsi="Cambria Math"/>
+                      <w:i/>
+                    </w:rPr>
+                  </m:ctrlPr>
+                </m:sSupPr>
+                <m:e>
+                  <m:r>
+                    <w:rPr>
+                      <w:rFonts w:ascii="Cambria Math" w:hAnsi="Cambria Math"/>
+                    </w:rPr>
+                    <m:t>e</m:t>
+                  </m:r>
+                </m:e>
+                <m:sup>
+                  <m:sSub>
+                    <m:sSubPr>
+                      <m:ctrlPr>
+                        <w:rPr>
+                          <w:rFonts w:ascii="Cambria Math" w:hAnsi="Cambria Math"/>
+                          <w:i/>
+                        </w:rPr>
+                      </m:ctrlPr>
+                    </m:sSubPr>
+                    <m:e>
+                      <m:r>
+                        <w:rPr>
+                          <w:rFonts w:ascii="Cambria Math" w:hAnsi="Cambria Math"/>
+                        </w:rPr>
+                        <m:t>x</m:t>
+                      </m:r>
+                    </m:e>
+                    <m:sub>
+                      <m:r>
+                        <w:rPr>
+                          <w:rFonts w:ascii="Cambria Math" w:hAnsi="Cambria Math"/>
+                        </w:rPr>
+                        <m:t>j</m:t>
+                      </m:r>
+                    </m:sub>
+                  </m:sSub>
+                </m:sup>
+              </m:sSup>
+            </m:den>
+          </m:f>
+          <m:r>
+            <w:rPr>
+              <w:rFonts w:ascii="Cambria Math" w:hAnsi="Cambria Math"/>
+            </w:rPr>
+            <m:t>=</m:t>
+          </m:r>
+          <m:r>
+            <m:rPr>
+              <m:sty m:val="p"/>
+            </m:rPr>
+            <w:rPr>
+              <w:rFonts w:ascii="Cambria Math" w:hAnsi="Cambria Math"/>
+            </w:rPr>
+            <m:t>softmax</m:t>
+          </m:r>
+          <m:sSub>
+            <m:sSubPr>
+              <m:ctrlPr>
+                <w:rPr>
+                  <w:rFonts w:ascii="Cambria Math" w:hAnsi="Cambria Math"/>
+                </w:rPr>
+              </m:ctrlPr>
+            </m:sSubPr>
+            <m:e>
+              <m:d>
+                <m:dPr>
+                  <m:ctrlPr>
+                    <w:rPr>
+                      <w:rFonts w:ascii="Cambria Math" w:hAnsi="Cambria Math"/>
+                    </w:rPr>
+                  </m:ctrlPr>
+                </m:dPr>
+                <m:e>
+                  <m:r>
+                    <m:rPr>
+                      <m:sty m:val="p"/>
+                    </m:rPr>
+                    <w:rPr>
+                      <w:rFonts w:ascii="Cambria Math" w:hAnsi="Cambria Math"/>
+                    </w:rPr>
+                    <m:t>x</m:t>
+                  </m:r>
+                </m:e>
+              </m:d>
+            </m:e>
+            <m:sub>
+              <m:r>
+                <m:rPr>
+                  <m:sty m:val="p"/>
+                </m:rPr>
+                <w:rPr>
+                  <w:rFonts w:ascii="Cambria Math" w:hAnsi="Cambria Math"/>
+                </w:rPr>
+                <m:t>i</m:t>
+              </m:r>
+            </m:sub>
+          </m:sSub>
+        </m:oMath>
+      </m:oMathPara>
     </w:p>
     <w:sectPr>
       <w:pgSz w:w="11906" w:h="16838"/>
@@ -29,6 +713,103 @@
     </w:sectPr>
   </w:body>
 </w:document>
+</file>
+
+<file path=word/numbering.xml><?xml version="1.0" encoding="utf-8"?>
+<w:numbering xmlns:wpc="http://schemas.microsoft.com/office/word/2010/wordprocessingCanvas" xmlns:cx="http://schemas.microsoft.com/office/drawing/2014/chartex" xmlns:cx1="http://schemas.microsoft.com/office/drawing/2015/9/8/chartex" xmlns:cx2="http://schemas.microsoft.com/office/drawing/2015/10/21/chartex" xmlns:cx3="http://schemas.microsoft.com/office/drawing/2016/5/9/chartex" xmlns:cx4="http://schemas.microsoft.com/office/drawing/2016/5/10/chartex" xmlns:cx5="http://schemas.microsoft.com/office/drawing/2016/5/11/chartex" xmlns:cx6="http://schemas.microsoft.com/office/drawing/2016/5/12/chartex" xmlns:cx7="http://schemas.microsoft.com/office/drawing/2016/5/13/chartex" xmlns:cx8="http://schemas.microsoft.com/office/drawing/2016/5/14/chartex" xmlns:mc="http://schemas.openxmlformats.org/markup-compatibility/2006" xmlns:aink="http://schemas.microsoft.com/office/drawing/2016/ink" xmlns:am3d="http://schemas.microsoft.com/office/drawing/2017/model3d" xmlns:o="urn:schemas-microsoft-com:office:office" xmlns:r="http://schemas.openxmlformats.org/officeDocument/2006/relationships" xmlns:m="http://schemas.openxmlformats.org/officeDocument/2006/math" xmlns:v="urn:schemas-microsoft-com:vml" xmlns:wp14="http://schemas.microsoft.com/office/word/2010/wordprocessingDrawing" xmlns:wp="http://schemas.openxmlformats.org/drawingml/2006/wordprocessingDrawing" xmlns:w10="urn:schemas-microsoft-com:office:word" xmlns:w="http://schemas.openxmlformats.org/wordprocessingml/2006/main" xmlns:w14="http://schemas.microsoft.com/office/word/2010/wordml" xmlns:w15="http://schemas.microsoft.com/office/word/2012/wordml" xmlns:w16cid="http://schemas.microsoft.com/office/word/2016/wordml/cid" xmlns:w16se="http://schemas.microsoft.com/office/word/2015/wordml/symex" xmlns:wpg="http://schemas.microsoft.com/office/word/2010/wordprocessingGroup" xmlns:wpi="http://schemas.microsoft.com/office/word/2010/wordprocessingInk" xmlns:wne="http://schemas.microsoft.com/office/word/2006/wordml" xmlns:wps="http://schemas.microsoft.com/office/word/2010/wordprocessingShape" mc:Ignorable="w14 w15 w16se w16cid wp14">
+  <w:abstractNum w:abstractNumId="0" w15:restartNumberingAfterBreak="0">
+    <w:nsid w:val="01D61793"/>
+    <w:multiLevelType w:val="hybridMultilevel"/>
+    <w:tmpl w:val="54604CEA"/>
+    <w:lvl w:ilvl="0" w:tplc="47FAD0DE">
+      <w:start w:val="1"/>
+      <w:numFmt w:val="lowerLetter"/>
+      <w:lvlText w:val="(%1)"/>
+      <w:lvlJc w:val="left"/>
+      <w:pPr>
+        <w:ind w:left="360" w:hanging="360"/>
+      </w:pPr>
+      <w:rPr>
+        <w:rFonts w:hint="default"/>
+      </w:rPr>
+    </w:lvl>
+    <w:lvl w:ilvl="1" w:tplc="04090019" w:tentative="1">
+      <w:start w:val="1"/>
+      <w:numFmt w:val="lowerLetter"/>
+      <w:lvlText w:val="%2)"/>
+      <w:lvlJc w:val="left"/>
+      <w:pPr>
+        <w:ind w:left="840" w:hanging="420"/>
+      </w:pPr>
+    </w:lvl>
+    <w:lvl w:ilvl="2" w:tplc="0409001B" w:tentative="1">
+      <w:start w:val="1"/>
+      <w:numFmt w:val="lowerRoman"/>
+      <w:lvlText w:val="%3."/>
+      <w:lvlJc w:val="right"/>
+      <w:pPr>
+        <w:ind w:left="1260" w:hanging="420"/>
+      </w:pPr>
+    </w:lvl>
+    <w:lvl w:ilvl="3" w:tplc="0409000F" w:tentative="1">
+      <w:start w:val="1"/>
+      <w:numFmt w:val="decimal"/>
+      <w:lvlText w:val="%4."/>
+      <w:lvlJc w:val="left"/>
+      <w:pPr>
+        <w:ind w:left="1680" w:hanging="420"/>
+      </w:pPr>
+    </w:lvl>
+    <w:lvl w:ilvl="4" w:tplc="04090019" w:tentative="1">
+      <w:start w:val="1"/>
+      <w:numFmt w:val="lowerLetter"/>
+      <w:lvlText w:val="%5)"/>
+      <w:lvlJc w:val="left"/>
+      <w:pPr>
+        <w:ind w:left="2100" w:hanging="420"/>
+      </w:pPr>
+    </w:lvl>
+    <w:lvl w:ilvl="5" w:tplc="0409001B" w:tentative="1">
+      <w:start w:val="1"/>
+      <w:numFmt w:val="lowerRoman"/>
+      <w:lvlText w:val="%6."/>
+      <w:lvlJc w:val="right"/>
+      <w:pPr>
+        <w:ind w:left="2520" w:hanging="420"/>
+      </w:pPr>
+    </w:lvl>
+    <w:lvl w:ilvl="6" w:tplc="0409000F" w:tentative="1">
+      <w:start w:val="1"/>
+      <w:numFmt w:val="decimal"/>
+      <w:lvlText w:val="%7."/>
+      <w:lvlJc w:val="left"/>
+      <w:pPr>
+        <w:ind w:left="2940" w:hanging="420"/>
+      </w:pPr>
+    </w:lvl>
+    <w:lvl w:ilvl="7" w:tplc="04090019" w:tentative="1">
+      <w:start w:val="1"/>
+      <w:numFmt w:val="lowerLetter"/>
+      <w:lvlText w:val="%8)"/>
+      <w:lvlJc w:val="left"/>
+      <w:pPr>
+        <w:ind w:left="3360" w:hanging="420"/>
+      </w:pPr>
+    </w:lvl>
+    <w:lvl w:ilvl="8" w:tplc="0409001B" w:tentative="1">
+      <w:start w:val="1"/>
+      <w:numFmt w:val="lowerRoman"/>
+      <w:lvlText w:val="%9."/>
+      <w:lvlJc w:val="right"/>
+      <w:pPr>
+        <w:ind w:left="3780" w:hanging="420"/>
+      </w:pPr>
+    </w:lvl>
+  </w:abstractNum>
+  <w:num w:numId="1">
+    <w:abstractNumId w:val="0"/>
+  </w:num>
+</w:numbering>
 </file>
 
 <file path=word/styles.xml><?xml version="1.0" encoding="utf-8"?>
@@ -457,6 +1238,26 @@
     <w:semiHidden/>
     <w:unhideWhenUsed/>
   </w:style>
+  <w:style w:type="character" w:styleId="a3">
+    <w:name w:val="Placeholder Text"/>
+    <w:basedOn w:val="a0"/>
+    <w:uiPriority w:val="99"/>
+    <w:semiHidden/>
+    <w:rsid w:val="00725D57"/>
+    <w:rPr>
+      <w:color w:val="808080"/>
+    </w:rPr>
+  </w:style>
+  <w:style w:type="paragraph" w:styleId="a4">
+    <w:name w:val="List Paragraph"/>
+    <w:basedOn w:val="a"/>
+    <w:uiPriority w:val="34"/>
+    <w:qFormat/>
+    <w:rsid w:val="00725D57"/>
+    <w:pPr>
+      <w:ind w:firstLineChars="200" w:firstLine="420"/>
+    </w:pPr>
+  </w:style>
 </w:styles>
 </file>
 

</xml_diff>